<commit_message>
12. Responsividade das Paginas, Videos para comprovacao de salvamento ,adicionar casa e api internas e externas
</commit_message>
<xml_diff>
--- a/assets/Pos_imagem/Controle de Aluguel.docx
+++ b/assets/Pos_imagem/Controle de Aluguel.docx
@@ -132,7 +132,7 @@
                       <a:picLocks noChangeAspect="1"/>
                       <a:extLst>
                         <a:ext uri="sm">
-                          <sm:smNativeData xmlns:sm="sm" val="SMDATA_16_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"/>
+                          <sm:smNativeData xmlns:sm="sm" val="SMDATA_16_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"/>
                         </a:ext>
                       </a:extLst>
                     </pic:cNvPicPr>
@@ -414,6 +414,13 @@
         </w:rPr>
         <w:t xml:space="preserve"> </w:t>
       </w:r>
+      <w:r>
+        <w:rPr>
+          <w:rFonts w:ascii="Yu Gothic UI Semibold" w:hAnsi="Yu Gothic UI Semibold" w:eastAsia="Yu Gothic UI Semibold" w:cs="Yu Gothic UI Semibold"/>
+          <w:b/>
+          <w:bCs/>
+        </w:rPr>
+      </w:r>
     </w:p>
     <w:p>
       <w:pPr>
@@ -462,7 +469,7 @@
                       <a:picLocks noChangeAspect="1"/>
                       <a:extLst>
                         <a:ext uri="sm">
-                          <sm:smNativeData xmlns:sm="sm" val="SMDATA_16_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"/>
+                          <sm:smNativeData xmlns:sm="sm" val="SMDATA_16_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"/>
                         </a:ext>
                       </a:extLst>
                     </pic:cNvPicPr>
@@ -922,7 +929,7 @@
                       <a:picLocks noChangeAspect="1"/>
                       <a:extLst>
                         <a:ext uri="sm">
-                          <sm:smNativeData xmlns:sm="sm" val="SMDATA_16_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"/>
+                          <sm:smNativeData xmlns:sm="sm" val="SMDATA_16_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"/>
                         </a:ext>
                       </a:extLst>
                     </pic:cNvPicPr>
@@ -997,7 +1004,7 @@
                       <a:picLocks noChangeAspect="1"/>
                       <a:extLst>
                         <a:ext uri="sm">
-                          <sm:smNativeData xmlns:sm="sm" val="SMDATA_16_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"/>
+                          <sm:smNativeData xmlns:sm="sm" val="SMDATA_16_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"/>
                         </a:ext>
                       </a:extLst>
                     </pic:cNvPicPr>
@@ -1184,7 +1191,7 @@
                       <a:picLocks noChangeAspect="1"/>
                       <a:extLst>
                         <a:ext uri="sm">
-                          <sm:smNativeData xmlns:sm="sm" val="SMDATA_16_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"/>
+                          <sm:smNativeData xmlns:sm="sm" val="SMDATA_16_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"/>
                         </a:ext>
                       </a:extLst>
                     </pic:cNvPicPr>
@@ -1598,7 +1605,7 @@
                       <a:picLocks noChangeAspect="1"/>
                       <a:extLst>
                         <a:ext uri="sm">
-                          <sm:smNativeData xmlns:sm="sm" val="SMDATA_16_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"/>
+                          <sm:smNativeData xmlns:sm="sm" val="SMDATA_16_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"/>
                         </a:ext>
                       </a:extLst>
                     </pic:cNvPicPr>
@@ -2109,7 +2116,7 @@
                       <a:picLocks noChangeAspect="1"/>
                       <a:extLst>
                         <a:ext uri="sm">
-                          <sm:smNativeData xmlns:sm="sm" val="SMDATA_16_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"/>
+                          <sm:smNativeData xmlns:sm="sm" val="SMDATA_16_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"/>
                         </a:ext>
                       </a:extLst>
                     </pic:cNvPicPr>
@@ -2168,7 +2175,7 @@
                       <a:picLocks noChangeAspect="1"/>
                       <a:extLst>
                         <a:ext uri="sm">
-                          <sm:smNativeData xmlns:sm="sm" val="SMDATA_16_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"/>
+                          <sm:smNativeData xmlns:sm="sm" val="SMDATA_16_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"/>
                         </a:ext>
                       </a:extLst>
                     </pic:cNvPicPr>
@@ -2305,7 +2312,7 @@
                       <a:picLocks noChangeAspect="1"/>
                       <a:extLst>
                         <a:ext uri="sm">
-                          <sm:smNativeData xmlns:sm="sm" val="SMDATA_16_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"/>
+                          <sm:smNativeData xmlns:sm="sm" val="SMDATA_16_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"/>
                         </a:ext>
                       </a:extLst>
                     </pic:cNvPicPr>
@@ -2364,7 +2371,7 @@
                       <a:picLocks noChangeAspect="1"/>
                       <a:extLst>
                         <a:ext uri="sm">
-                          <sm:smNativeData xmlns:sm="sm" val="SMDATA_16_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"/>
+                          <sm:smNativeData xmlns:sm="sm" val="SMDATA_16_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"/>
                         </a:ext>
                       </a:extLst>
                     </pic:cNvPicPr>
@@ -2436,7 +2443,7 @@
                       <a:picLocks noChangeAspect="1"/>
                       <a:extLst>
                         <a:ext uri="sm">
-                          <sm:smNativeData xmlns:sm="sm" val="SMDATA_16_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"/>
+                          <sm:smNativeData xmlns:sm="sm" val="SMDATA_16_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"/>
                         </a:ext>
                       </a:extLst>
                     </pic:cNvPicPr>
@@ -3073,7 +3080,7 @@
                       <a:picLocks noChangeAspect="1"/>
                       <a:extLst>
                         <a:ext uri="sm">
-                          <sm:smNativeData xmlns:sm="sm" val="SMDATA_16_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"/>
+                          <sm:smNativeData xmlns:sm="sm" val="SMDATA_16_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"/>
                         </a:ext>
                       </a:extLst>
                     </pic:cNvPicPr>
@@ -3132,7 +3139,7 @@
                       <a:picLocks noChangeAspect="1"/>
                       <a:extLst>
                         <a:ext uri="sm">
-                          <sm:smNativeData xmlns:sm="sm" val="SMDATA_16_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"/>
+                          <sm:smNativeData xmlns:sm="sm" val="SMDATA_16_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"/>
                         </a:ext>
                       </a:extLst>
                     </pic:cNvPicPr>
@@ -3217,7 +3224,7 @@
                       <a:picLocks noChangeAspect="1"/>
                       <a:extLst>
                         <a:ext uri="sm">
-                          <sm:smNativeData xmlns:sm="sm" val="SMDATA_16_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"/>
+                          <sm:smNativeData xmlns:sm="sm" val="SMDATA_16_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"/>
                         </a:ext>
                       </a:extLst>
                     </pic:cNvPicPr>
@@ -3276,7 +3283,7 @@
                       <a:picLocks noChangeAspect="1"/>
                       <a:extLst>
                         <a:ext uri="sm">
-                          <sm:smNativeData xmlns:sm="sm" val="SMDATA_16_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"/>
+                          <sm:smNativeData xmlns:sm="sm" val="SMDATA_16_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"/>
                         </a:ext>
                       </a:extLst>
                     </pic:cNvPicPr>
@@ -3335,7 +3342,7 @@
                       <a:picLocks noChangeAspect="1"/>
                       <a:extLst>
                         <a:ext uri="sm">
-                          <sm:smNativeData xmlns:sm="sm" val="SMDATA_16_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"/>
+                          <sm:smNativeData xmlns:sm="sm" val="SMDATA_16_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"/>
                         </a:ext>
                       </a:extLst>
                     </pic:cNvPicPr>
@@ -3394,7 +3401,7 @@
                       <a:picLocks noChangeAspect="1"/>
                       <a:extLst>
                         <a:ext uri="sm">
-                          <sm:smNativeData xmlns:sm="sm" val="SMDATA_16_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"/>
+                          <sm:smNativeData xmlns:sm="sm" val="SMDATA_16_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"/>
                         </a:ext>
                       </a:extLst>
                     </pic:cNvPicPr>
@@ -3712,6 +3719,184 @@
       </w:pPr>
       <w:r/>
     </w:p>
+    <w:p>
+      <w:pPr>
+        <w:pBdr>
+          <w:top w:val="nil" w:sz="0" w:space="0" w:color="000000" tmln="20, 20, 20, 0, 0"/>
+          <w:left w:val="nil" w:sz="0" w:space="0" w:color="000000" tmln="20, 20, 20, 0, 0"/>
+          <w:bottom w:val="nil" w:sz="0" w:space="0" w:color="000000" tmln="20, 20, 20, 0, 0"/>
+          <w:right w:val="nil" w:sz="0" w:space="0" w:color="000000" tmln="20, 20, 20, 0, 0"/>
+          <w:between w:val="nil" w:sz="0" w:space="0" w:color="000000" tmln="20, 20, 20, 0, 0"/>
+        </w:pBdr>
+        <w:shd w:val="none"/>
+      </w:pPr>
+      <w:r/>
+    </w:p>
+    <w:p>
+      <w:pPr>
+        <w:pBdr>
+          <w:top w:val="nil" w:sz="0" w:space="0" w:color="000000" tmln="20, 20, 20, 0, 0"/>
+          <w:left w:val="nil" w:sz="0" w:space="0" w:color="000000" tmln="20, 20, 20, 0, 0"/>
+          <w:bottom w:val="nil" w:sz="0" w:space="0" w:color="000000" tmln="20, 20, 20, 0, 0"/>
+          <w:right w:val="nil" w:sz="0" w:space="0" w:color="000000" tmln="20, 20, 20, 0, 0"/>
+          <w:between w:val="nil" w:sz="0" w:space="0" w:color="000000" tmln="20, 20, 20, 0, 0"/>
+        </w:pBdr>
+        <w:shd w:val="none"/>
+      </w:pPr>
+      <w:r/>
+    </w:p>
+    <w:p>
+      <w:pPr>
+        <w:pBdr>
+          <w:top w:val="nil" w:sz="0" w:space="0" w:color="000000" tmln="20, 20, 20, 0, 0"/>
+          <w:left w:val="nil" w:sz="0" w:space="0" w:color="000000" tmln="20, 20, 20, 0, 0"/>
+          <w:bottom w:val="nil" w:sz="0" w:space="0" w:color="000000" tmln="20, 20, 20, 0, 0"/>
+          <w:right w:val="nil" w:sz="0" w:space="0" w:color="000000" tmln="20, 20, 20, 0, 0"/>
+          <w:between w:val="nil" w:sz="0" w:space="0" w:color="000000" tmln="20, 20, 20, 0, 0"/>
+        </w:pBdr>
+        <w:shd w:val="none"/>
+      </w:pPr>
+      <w:r/>
+    </w:p>
+    <w:p>
+      <w:pPr>
+        <w:pBdr>
+          <w:top w:val="nil" w:sz="0" w:space="0" w:color="000000" tmln="20, 20, 20, 0, 0"/>
+          <w:left w:val="nil" w:sz="0" w:space="0" w:color="000000" tmln="20, 20, 20, 0, 0"/>
+          <w:bottom w:val="nil" w:sz="0" w:space="0" w:color="000000" tmln="20, 20, 20, 0, 0"/>
+          <w:right w:val="nil" w:sz="0" w:space="0" w:color="000000" tmln="20, 20, 20, 0, 0"/>
+          <w:between w:val="nil" w:sz="0" w:space="0" w:color="000000" tmln="20, 20, 20, 0, 0"/>
+        </w:pBdr>
+        <w:shd w:val="none"/>
+      </w:pPr>
+      <w:r/>
+    </w:p>
+    <w:p>
+      <w:pPr>
+        <w:pBdr>
+          <w:top w:val="nil" w:sz="0" w:space="0" w:color="000000" tmln="20, 20, 20, 0, 0"/>
+          <w:left w:val="nil" w:sz="0" w:space="0" w:color="000000" tmln="20, 20, 20, 0, 0"/>
+          <w:bottom w:val="nil" w:sz="0" w:space="0" w:color="000000" tmln="20, 20, 20, 0, 0"/>
+          <w:right w:val="nil" w:sz="0" w:space="0" w:color="000000" tmln="20, 20, 20, 0, 0"/>
+          <w:between w:val="nil" w:sz="0" w:space="0" w:color="000000" tmln="20, 20, 20, 0, 0"/>
+        </w:pBdr>
+        <w:shd w:val="none"/>
+      </w:pPr>
+      <w:r/>
+    </w:p>
+    <w:p>
+      <w:pPr>
+        <w:pBdr>
+          <w:top w:val="nil" w:sz="0" w:space="0" w:color="000000" tmln="20, 20, 20, 0, 0"/>
+          <w:left w:val="nil" w:sz="0" w:space="0" w:color="000000" tmln="20, 20, 20, 0, 0"/>
+          <w:bottom w:val="nil" w:sz="0" w:space="0" w:color="000000" tmln="20, 20, 20, 0, 0"/>
+          <w:right w:val="nil" w:sz="0" w:space="0" w:color="000000" tmln="20, 20, 20, 0, 0"/>
+          <w:between w:val="nil" w:sz="0" w:space="0" w:color="000000" tmln="20, 20, 20, 0, 0"/>
+        </w:pBdr>
+        <w:shd w:val="none"/>
+      </w:pPr>
+      <w:r/>
+    </w:p>
+    <w:p>
+      <w:pPr>
+        <w:pBdr>
+          <w:top w:val="nil" w:sz="0" w:space="0" w:color="000000" tmln="20, 20, 20, 0, 0"/>
+          <w:left w:val="nil" w:sz="0" w:space="0" w:color="000000" tmln="20, 20, 20, 0, 0"/>
+          <w:bottom w:val="nil" w:sz="0" w:space="0" w:color="000000" tmln="20, 20, 20, 0, 0"/>
+          <w:right w:val="nil" w:sz="0" w:space="0" w:color="000000" tmln="20, 20, 20, 0, 0"/>
+          <w:between w:val="nil" w:sz="0" w:space="0" w:color="000000" tmln="20, 20, 20, 0, 0"/>
+        </w:pBdr>
+        <w:shd w:val="none"/>
+      </w:pPr>
+      <w:r/>
+    </w:p>
+    <w:p>
+      <w:pPr>
+        <w:pBdr>
+          <w:top w:val="nil" w:sz="0" w:space="0" w:color="000000" tmln="20, 20, 20, 0, 0"/>
+          <w:left w:val="nil" w:sz="0" w:space="0" w:color="000000" tmln="20, 20, 20, 0, 0"/>
+          <w:bottom w:val="nil" w:sz="0" w:space="0" w:color="000000" tmln="20, 20, 20, 0, 0"/>
+          <w:right w:val="nil" w:sz="0" w:space="0" w:color="000000" tmln="20, 20, 20, 0, 0"/>
+          <w:between w:val="nil" w:sz="0" w:space="0" w:color="000000" tmln="20, 20, 20, 0, 0"/>
+        </w:pBdr>
+        <w:shd w:val="none"/>
+      </w:pPr>
+      <w:r>
+        <w:t xml:space="preserve">Na tela de home tambem existe uma botaom para adicionar casa que conta com a opcao de utilizar  a localizacao do celular em conjunto com uma api externa para mostrar com mais clareza a localizacao da casa em questao </w:t>
+      </w:r>
+    </w:p>
+    <w:p>
+      <w:pPr>
+        <w:pBdr>
+          <w:top w:val="nil" w:sz="0" w:space="0" w:color="000000" tmln="20, 20, 20, 0, 0"/>
+          <w:left w:val="nil" w:sz="0" w:space="0" w:color="000000" tmln="20, 20, 20, 0, 0"/>
+          <w:bottom w:val="nil" w:sz="0" w:space="0" w:color="000000" tmln="20, 20, 20, 0, 0"/>
+          <w:right w:val="nil" w:sz="0" w:space="0" w:color="000000" tmln="20, 20, 20, 0, 0"/>
+          <w:between w:val="nil" w:sz="0" w:space="0" w:color="000000" tmln="20, 20, 20, 0, 0"/>
+        </w:pBdr>
+        <w:shd w:val="none"/>
+      </w:pPr>
+      <w:r>
+        <w:rPr>
+          <w:noProof/>
+        </w:rPr>
+        <w:drawing>
+          <wp:anchor distT="89535" distB="89535" distL="89535" distR="89535" simplePos="0" relativeHeight="251658258" behindDoc="0" locked="0" layoutInCell="0" hidden="0" allowOverlap="1">
+            <wp:simplePos x="0" y="0"/>
+            <wp:positionH relativeFrom="page">
+              <wp:posOffset>2368550</wp:posOffset>
+            </wp:positionH>
+            <wp:positionV relativeFrom="page">
+              <wp:posOffset>1144270</wp:posOffset>
+            </wp:positionV>
+            <wp:extent cx="2299335" cy="4328160"/>
+            <wp:effectExtent l="0" t="0" r="0" b="0"/>
+            <wp:wrapSquare wrapText="bothSides"/>
+            <wp:docPr id="18" name="Imagem20"/>
+            <wp:cNvGraphicFramePr>
+              <a:graphicFrameLocks xmlns:a="http://schemas.openxmlformats.org/drawingml/2006/main" noChangeAspect="1"/>
+            </wp:cNvGraphicFramePr>
+            <a:graphic xmlns:a="http://schemas.openxmlformats.org/drawingml/2006/main">
+              <a:graphicData uri="http://schemas.openxmlformats.org/drawingml/2006/picture">
+                <pic:pic xmlns:pic="http://schemas.openxmlformats.org/drawingml/2006/picture">
+                  <pic:nvPicPr>
+                    <pic:cNvPr id="18" name="Imagem20"/>
+                    <pic:cNvPicPr>
+                      <a:picLocks noChangeAspect="1"/>
+                      <a:extLst>
+                        <a:ext uri="sm">
+                          <sm:smNativeData xmlns:sm="sm" val="SMDATA_16_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"/>
+                        </a:ext>
+                      </a:extLst>
+                    </pic:cNvPicPr>
+                  </pic:nvPicPr>
+                  <pic:blipFill>
+                    <a:blip r:embed="rId22"/>
+                    <a:stretch>
+                      <a:fillRect/>
+                    </a:stretch>
+                  </pic:blipFill>
+                  <pic:spPr>
+                    <a:xfrm>
+                      <a:off x="0" y="0"/>
+                      <a:ext cx="2299335" cy="4328160"/>
+                    </a:xfrm>
+                    <a:prstGeom prst="rect">
+                      <a:avLst/>
+                    </a:prstGeom>
+                    <a:noFill/>
+                    <a:ln w="12700">
+                      <a:noFill/>
+                    </a:ln>
+                  </pic:spPr>
+                </pic:pic>
+              </a:graphicData>
+            </a:graphic>
+          </wp:anchor>
+        </w:drawing>
+      </w:r>
+      <w:r/>
+    </w:p>
     <w:sectPr>
       <w:footnotePr>
         <w:pos w:val="pageBottom"/>
@@ -3727,12 +3912,15 @@
       </w:endnotePr>
       <w:type w:val="continuous"/>
       <w:pgSz w:h="16839" w:w="11907"/>
-      <w:pgMar w:left="1134" w:top="1134" w:right="1134" w:bottom="1134"/>
+      <w:pgMar w:left="1134" w:top="1134" w:right="1134" w:bottom="1134" w:header="0" w:footer="0"/>
       <w:paperSrc w:first="0" w:other="0" a="0" b="0"/>
       <w:pgNumType w:fmt="decimal"/>
       <w:tmGutter w:val="1"/>
       <w:mirrorMargins w:val="0"/>
       <w:tmSection w:h="-1"/>
+      <w:guidesAndGridMasterPages Id="0" numberOfVerticalGuides="0" numberOfHorizontalGuides="0"/>
+      <w:guidesAndGridMasterPages Id="1" numberOfVerticalGuides="0" numberOfHorizontalGuides="0"/>
+      <w:guidesAndGridMasterPages Id="2" numberOfVerticalGuides="0" numberOfHorizontalGuides="0"/>
     </w:sectPr>
   </w:body>
 </w:document>

</xml_diff>